<commit_message>
NOE-36 Update on assignment of the use cases
</commit_message>
<xml_diff>
--- a/Τεχνικά Κείμενα/2o Παραδοτέο/Use cases.docx
+++ b/Τεχνικά Κείμενα/2o Παραδοτέο/Use cases.docx
@@ -14,6 +14,54 @@
         </w:rPr>
         <w:t>Use cases</w:t>
       </w:r>
+      <w:r>
+        <w:rPr>
+          <w:lang w:val="en-US"/>
+        </w:rPr>
+        <w:tab/>
+      </w:r>
+      <w:r>
+        <w:rPr>
+          <w:highlight w:val="green"/>
+        </w:rPr>
+        <w:t>Ν</w:t>
+      </w:r>
+      <w:r>
+        <w:rPr>
+          <w:lang w:val="en-US"/>
+        </w:rPr>
+        <w:tab/>
+      </w:r>
+      <w:r>
+        <w:rPr>
+          <w:highlight w:val="cyan"/>
+        </w:rPr>
+        <w:t>Μ</w:t>
+      </w:r>
+      <w:r>
+        <w:rPr>
+          <w:lang w:val="en-US"/>
+        </w:rPr>
+        <w:tab/>
+      </w:r>
+      <w:r>
+        <w:rPr>
+          <w:highlight w:val="magenta"/>
+        </w:rPr>
+        <w:t>Δ</w:t>
+      </w:r>
+      <w:r>
+        <w:rPr>
+          <w:lang w:val="en-US"/>
+        </w:rPr>
+        <w:tab/>
+      </w:r>
+      <w:r>
+        <w:rPr>
+          <w:highlight w:val="darkCyan"/>
+        </w:rPr>
+        <w:t>Β</w:t>
+      </w:r>
     </w:p>
     <w:p>
       <w:pPr>
@@ -32,6 +80,7 @@
         <w:rPr>
           <w:b/>
           <w:bCs/>
+          <w:highlight w:val="green"/>
           <w:lang w:val="en-US"/>
         </w:rPr>
       </w:pPr>
@@ -39,6 +88,7 @@
         <w:rPr>
           <w:b/>
           <w:bCs/>
+          <w:highlight w:val="green"/>
         </w:rPr>
         <w:t>Ασθενής</w:t>
       </w:r>
@@ -84,10 +134,14 @@
           <w:numId w:val="2"/>
         </w:numPr>
         <w:rPr>
-          <w:lang w:val="en-US"/>
-        </w:rPr>
-      </w:pPr>
-      <w:r>
+          <w:highlight w:val="green"/>
+          <w:lang w:val="en-US"/>
+        </w:rPr>
+      </w:pPr>
+      <w:r>
+        <w:rPr>
+          <w:highlight w:val="green"/>
+        </w:rPr>
         <w:t>Κλείσιμο ραντεβού</w:t>
       </w:r>
     </w:p>
@@ -99,10 +153,14 @@
           <w:numId w:val="2"/>
         </w:numPr>
         <w:rPr>
-          <w:lang w:val="en-US"/>
-        </w:rPr>
-      </w:pPr>
-      <w:r>
+          <w:highlight w:val="green"/>
+          <w:lang w:val="en-US"/>
+        </w:rPr>
+      </w:pPr>
+      <w:r>
+        <w:rPr>
+          <w:highlight w:val="green"/>
+        </w:rPr>
         <w:t>Αξιολόγηση &amp; σχολιασμός ιατρού</w:t>
       </w:r>
     </w:p>
@@ -157,6 +215,7 @@
         <w:rPr>
           <w:b/>
           <w:bCs/>
+          <w:highlight w:val="magenta"/>
           <w:lang w:val="en-US"/>
         </w:rPr>
       </w:pPr>
@@ -164,6 +223,7 @@
         <w:rPr>
           <w:b/>
           <w:bCs/>
+          <w:highlight w:val="magenta"/>
         </w:rPr>
         <w:t>Γραμματεία</w:t>
       </w:r>
@@ -209,10 +269,14 @@
           <w:numId w:val="3"/>
         </w:numPr>
         <w:rPr>
-          <w:lang w:val="en-US"/>
-        </w:rPr>
-      </w:pPr>
-      <w:r>
+          <w:highlight w:val="magenta"/>
+          <w:lang w:val="en-US"/>
+        </w:rPr>
+      </w:pPr>
+      <w:r>
+        <w:rPr>
+          <w:highlight w:val="magenta"/>
+        </w:rPr>
         <w:t>Υπολογισμός κόστους νοσηλείας</w:t>
       </w:r>
     </w:p>
@@ -224,10 +288,14 @@
           <w:numId w:val="3"/>
         </w:numPr>
         <w:rPr>
-          <w:lang w:val="en-US"/>
-        </w:rPr>
-      </w:pPr>
-      <w:r>
+          <w:highlight w:val="magenta"/>
+          <w:lang w:val="en-US"/>
+        </w:rPr>
+      </w:pPr>
+      <w:r>
+        <w:rPr>
+          <w:highlight w:val="magenta"/>
+        </w:rPr>
         <w:t>Έκδοση ηλεκτρονικών εισιτηρίων, εξιτηρίων</w:t>
       </w:r>
     </w:p>
@@ -267,6 +335,7 @@
         <w:rPr>
           <w:b/>
           <w:bCs/>
+          <w:highlight w:val="darkCyan"/>
           <w:lang w:val="en-US"/>
         </w:rPr>
       </w:pPr>
@@ -274,6 +343,7 @@
         <w:rPr>
           <w:b/>
           <w:bCs/>
+          <w:highlight w:val="darkCyan"/>
         </w:rPr>
         <w:t>Διευθυντής</w:t>
       </w:r>
@@ -304,10 +374,14 @@
           <w:numId w:val="4"/>
         </w:numPr>
         <w:rPr>
-          <w:lang w:val="en-US"/>
-        </w:rPr>
-      </w:pPr>
-      <w:r>
+          <w:highlight w:val="darkCyan"/>
+          <w:lang w:val="en-US"/>
+        </w:rPr>
+      </w:pPr>
+      <w:r>
+        <w:rPr>
+          <w:highlight w:val="darkCyan"/>
+        </w:rPr>
         <w:t>Υπολογισμός και αποστολή προϋπολογισμού</w:t>
       </w:r>
     </w:p>
@@ -319,10 +393,14 @@
           <w:numId w:val="4"/>
         </w:numPr>
         <w:rPr>
-          <w:lang w:val="en-US"/>
-        </w:rPr>
-      </w:pPr>
-      <w:r>
+          <w:highlight w:val="darkCyan"/>
+          <w:lang w:val="en-US"/>
+        </w:rPr>
+      </w:pPr>
+      <w:r>
+        <w:rPr>
+          <w:highlight w:val="darkCyan"/>
+        </w:rPr>
         <w:t>Προβολή και αποστολή στατιστικών</w:t>
       </w:r>
     </w:p>
@@ -400,6 +478,7 @@
         <w:rPr>
           <w:b/>
           <w:bCs/>
+          <w:highlight w:val="darkCyan"/>
           <w:lang w:val="en-US"/>
         </w:rPr>
       </w:pPr>
@@ -407,6 +486,7 @@
         <w:rPr>
           <w:b/>
           <w:bCs/>
+          <w:highlight w:val="darkCyan"/>
         </w:rPr>
         <w:t>Ιατρός</w:t>
       </w:r>
@@ -452,10 +532,14 @@
           <w:numId w:val="5"/>
         </w:numPr>
         <w:rPr>
-          <w:lang w:val="en-US"/>
-        </w:rPr>
-      </w:pPr>
-      <w:r>
+          <w:highlight w:val="darkCyan"/>
+          <w:lang w:val="en-US"/>
+        </w:rPr>
+      </w:pPr>
+      <w:r>
+        <w:rPr>
+          <w:highlight w:val="darkCyan"/>
+        </w:rPr>
         <w:t>Επεξεργασία διαθεσιμότητας</w:t>
       </w:r>
     </w:p>
@@ -550,6 +634,7 @@
         <w:rPr>
           <w:b/>
           <w:bCs/>
+          <w:highlight w:val="cyan"/>
           <w:lang w:val="en-US"/>
         </w:rPr>
       </w:pPr>
@@ -557,6 +642,7 @@
         <w:rPr>
           <w:b/>
           <w:bCs/>
+          <w:highlight w:val="cyan"/>
         </w:rPr>
         <w:t>Τμήμα προμηθειών</w:t>
       </w:r>
@@ -587,10 +673,14 @@
           <w:numId w:val="6"/>
         </w:numPr>
         <w:rPr>
-          <w:lang w:val="en-US"/>
-        </w:rPr>
-      </w:pPr>
-      <w:r>
+          <w:highlight w:val="cyan"/>
+          <w:lang w:val="en-US"/>
+        </w:rPr>
+      </w:pPr>
+      <w:r>
+        <w:rPr>
+          <w:highlight w:val="cyan"/>
+        </w:rPr>
         <w:t>Προετοιμασία &amp; έγκριση παραγγελίας</w:t>
       </w:r>
     </w:p>
@@ -632,10 +722,14 @@
           <w:numId w:val="6"/>
         </w:numPr>
         <w:rPr>
-          <w:lang w:val="en-US"/>
-        </w:rPr>
-      </w:pPr>
-      <w:r>
+          <w:highlight w:val="cyan"/>
+          <w:lang w:val="en-US"/>
+        </w:rPr>
+      </w:pPr>
+      <w:r>
+        <w:rPr>
+          <w:highlight w:val="cyan"/>
+        </w:rPr>
         <w:t>Αλλαγή παραμέτρων παραγγελιών</w:t>
       </w:r>
     </w:p>

</xml_diff>